<commit_message>
starting on improving the speed of the program
</commit_message>
<xml_diff>
--- a/FinalReport.docx
+++ b/FinalReport.docx
@@ -8,24 +8,12 @@
         <w:jc w:val="center"/>
         <w:rPr>
           <w:rFonts w:ascii="Times New Roman" w:hAnsi="Times New Roman" w:cs="Times New Roman"/>
-        </w:rPr>
-      </w:pPr>
-      <w:r>
-        <w:rPr>
-          <w:rFonts w:ascii="Times New Roman" w:hAnsi="Times New Roman" w:cs="Times New Roman"/>
           <w:b/>
           <w:bCs/>
           <w:sz w:val="36"/>
           <w:szCs w:val="36"/>
         </w:rPr>
-        <w:t>MAE-5370-Optimization for Engineers</w:t>
-      </w:r>
-      <w:r>
-        <w:rPr>
-          <w:rFonts w:ascii="Times New Roman" w:hAnsi="Times New Roman" w:cs="Times New Roman"/>
-        </w:rPr>
-        <w:br/>
-      </w:r>
+      </w:pPr>
       <w:r>
         <w:rPr>
           <w:rFonts w:ascii="Times New Roman" w:hAnsi="Times New Roman" w:cs="Times New Roman"/>
@@ -34,55 +22,8 @@
           <w:sz w:val="36"/>
           <w:szCs w:val="36"/>
         </w:rPr>
-        <w:t>Final project report</w:t>
-      </w:r>
-      <w:r>
-        <w:rPr>
-          <w:rFonts w:ascii="Times New Roman" w:hAnsi="Times New Roman" w:cs="Times New Roman"/>
-        </w:rPr>
-        <w:br/>
-      </w:r>
-      <w:r>
-        <w:rPr>
-          <w:rFonts w:ascii="Times New Roman" w:hAnsi="Times New Roman" w:cs="Times New Roman"/>
-        </w:rPr>
-        <w:t>Daniel Garner</w:t>
-      </w:r>
-      <w:r>
-        <w:rPr>
-          <w:rFonts w:ascii="Times New Roman" w:hAnsi="Times New Roman" w:cs="Times New Roman"/>
-        </w:rPr>
-        <w:t>; A#</w:t>
-      </w:r>
-      <w:r>
-        <w:rPr>
-          <w:rFonts w:ascii="Times New Roman" w:hAnsi="Times New Roman" w:cs="Times New Roman"/>
-        </w:rPr>
-        <w:t>02321462</w:t>
-      </w:r>
-    </w:p>
-    <w:p>
-      <w:pPr>
-        <w:spacing w:line="240" w:lineRule="auto"/>
-        <w:jc w:val="center"/>
-        <w:rPr>
-          <w:rFonts w:ascii="Times New Roman" w:hAnsi="Times New Roman" w:cs="Times New Roman"/>
-        </w:rPr>
-      </w:pPr>
-      <w:r>
-        <w:rPr>
-          <w:rFonts w:ascii="Times New Roman" w:hAnsi="Times New Roman" w:cs="Times New Roman"/>
-        </w:rPr>
-        <w:t>At least 5 pages</w:t>
-      </w:r>
-    </w:p>
-    <w:p>
-      <w:pPr>
-        <w:spacing w:line="240" w:lineRule="auto"/>
-        <w:rPr>
-          <w:rFonts w:ascii="Times New Roman" w:hAnsi="Times New Roman" w:cs="Times New Roman"/>
-        </w:rPr>
-      </w:pPr>
+        <w:t>MAE-5370-Optimization for Engineers</w:t>
+      </w:r>
       <w:r>
         <w:rPr>
           <w:rFonts w:ascii="Times New Roman" w:hAnsi="Times New Roman" w:cs="Times New Roman"/>
@@ -94,129 +35,297 @@
           <w:rFonts w:ascii="Times New Roman" w:hAnsi="Times New Roman" w:cs="Times New Roman"/>
           <w:b/>
           <w:bCs/>
-        </w:rPr>
-        <w:t>Abstract</w:t>
-      </w:r>
+          <w:sz w:val="36"/>
+          <w:szCs w:val="36"/>
+        </w:rPr>
+        <w:t>Final project report</w:t>
+      </w:r>
+    </w:p>
+    <w:p>
+      <w:pPr>
+        <w:spacing w:line="240" w:lineRule="auto"/>
+        <w:jc w:val="center"/>
+        <w:rPr>
+          <w:rFonts w:ascii="Times New Roman" w:hAnsi="Times New Roman" w:cs="Times New Roman"/>
+        </w:rPr>
+      </w:pPr>
       <w:r>
         <w:rPr>
           <w:rFonts w:ascii="Times New Roman" w:hAnsi="Times New Roman" w:cs="Times New Roman"/>
         </w:rPr>
         <w:br/>
-        <w:t>use a few sentences to describe what problem you are solving, and what is the type of</w:t>
-      </w:r>
-      <w:r>
-        <w:rPr>
-          <w:rFonts w:ascii="Times New Roman" w:hAnsi="Times New Roman" w:cs="Times New Roman"/>
-        </w:rPr>
-        <w:t xml:space="preserve"> </w:t>
-      </w:r>
-      <w:r>
-        <w:rPr>
-          <w:rFonts w:ascii="Times New Roman" w:hAnsi="Times New Roman" w:cs="Times New Roman"/>
-        </w:rPr>
-        <w:t>optimization</w:t>
-      </w:r>
-      <w:r>
-        <w:rPr>
-          <w:rFonts w:ascii="Times New Roman" w:hAnsi="Times New Roman" w:cs="Times New Roman"/>
-        </w:rPr>
-        <w:t xml:space="preserve"> </w:t>
-      </w:r>
-      <w:r>
-        <w:rPr>
-          <w:rFonts w:ascii="Times New Roman" w:hAnsi="Times New Roman" w:cs="Times New Roman"/>
-        </w:rPr>
-        <w:t>problem, what is the algorithm used and conclusions.</w:t>
-      </w:r>
-    </w:p>
-    <w:p>
-      <w:pPr>
-        <w:spacing w:line="240" w:lineRule="auto"/>
-        <w:rPr>
-          <w:rFonts w:ascii="Times New Roman" w:hAnsi="Times New Roman" w:cs="Times New Roman"/>
-        </w:rPr>
-      </w:pPr>
-      <w:r>
-        <w:rPr>
-          <w:rFonts w:ascii="Times New Roman" w:hAnsi="Times New Roman" w:cs="Times New Roman"/>
-        </w:rPr>
-        <w:t xml:space="preserve">Zero-sum games are games in which the rewards of the winning party are always equal to the losses of the losing party. This project aims to solve a zero-sum game, connect 4. This project aims to do so by developing an optimal playing agent. While connect 4 is a solved game, the number of possible games is ___. [citation here] This makes it much too large for a real-time brute force solution on standard hardware, like my computer. In order to still solve this game, </w:t>
-      </w:r>
-      <w:r>
-        <w:rPr>
-          <w:rFonts w:ascii="Times New Roman" w:hAnsi="Times New Roman" w:cs="Times New Roman"/>
-        </w:rPr>
-        <w:t>this project does not brute-force solve the game, it instead seeks to optimize a Heuristic Evaluation Function that allows an agent to make near-optimal decisions within a limited search depth.</w:t>
-      </w:r>
-    </w:p>
-    <w:p>
-      <w:pPr>
-        <w:spacing w:line="240" w:lineRule="auto"/>
-        <w:rPr>
-          <w:rFonts w:ascii="Times New Roman" w:hAnsi="Times New Roman" w:cs="Times New Roman"/>
-        </w:rPr>
-      </w:pPr>
-      <w:r>
-        <w:rPr>
-          <w:rFonts w:ascii="Times New Roman" w:hAnsi="Times New Roman" w:cs="Times New Roman"/>
-        </w:rPr>
-        <w:t xml:space="preserve">This project implements a Minimax algorithm with Alpha-Beta pruning to explore the possible future games. The main challenge is </w:t>
-      </w:r>
-      <w:r>
-        <w:rPr>
-          <w:rFonts w:ascii="Times New Roman" w:hAnsi="Times New Roman" w:cs="Times New Roman"/>
-        </w:rPr>
-        <w:t>tuning the weights on the heuristic function, or how valuable the program sees each potential position. This was accomplished using the Genetic Algorithm. Over 5 generations and approximately 8 hours of training, the Genetic Algorithm converged on a set of weights that prioritized defensive play and getting two pieces in a row. This algorithm achieved a 100% win rate against the training population.</w:t>
-      </w:r>
-    </w:p>
-    <w:p>
-      <w:pPr>
-        <w:spacing w:line="240" w:lineRule="auto"/>
-        <w:rPr>
-          <w:rFonts w:ascii="Times New Roman" w:hAnsi="Times New Roman" w:cs="Times New Roman"/>
-        </w:rPr>
-      </w:pPr>
-      <w:r>
-        <w:rPr>
-          <w:rFonts w:ascii="Times New Roman" w:hAnsi="Times New Roman" w:cs="Times New Roman"/>
-        </w:rPr>
-        <w:br/>
-      </w:r>
+      </w:r>
+      <w:r>
+        <w:rPr>
+          <w:rFonts w:ascii="Times New Roman" w:hAnsi="Times New Roman" w:cs="Times New Roman"/>
+        </w:rPr>
+        <w:t>Daniel Garner</w:t>
+      </w:r>
+      <w:r>
+        <w:rPr>
+          <w:rFonts w:ascii="Times New Roman" w:hAnsi="Times New Roman" w:cs="Times New Roman"/>
+        </w:rPr>
+        <w:t>; A#</w:t>
+      </w:r>
+      <w:r>
+        <w:rPr>
+          <w:rFonts w:ascii="Times New Roman" w:hAnsi="Times New Roman" w:cs="Times New Roman"/>
+        </w:rPr>
+        <w:t>02321462</w:t>
+      </w:r>
+    </w:p>
+    <w:p>
+      <w:pPr>
+        <w:spacing w:line="240" w:lineRule="auto"/>
+        <w:rPr>
+          <w:rFonts w:ascii="Times New Roman" w:hAnsi="Times New Roman" w:cs="Times New Roman"/>
+        </w:rPr>
+      </w:pPr>
       <w:r>
         <w:rPr>
           <w:rFonts w:ascii="Times New Roman" w:hAnsi="Times New Roman" w:cs="Times New Roman"/>
           <w:b/>
           <w:bCs/>
         </w:rPr>
+        <w:t>Abstract</w:t>
+      </w:r>
+    </w:p>
+    <w:p>
+      <w:pPr>
+        <w:spacing w:line="240" w:lineRule="auto"/>
+        <w:rPr>
+          <w:rFonts w:ascii="Times New Roman" w:hAnsi="Times New Roman" w:cs="Times New Roman"/>
+        </w:rPr>
+      </w:pPr>
+      <w:r>
+        <w:rPr>
+          <w:rFonts w:ascii="Times New Roman" w:hAnsi="Times New Roman" w:cs="Times New Roman"/>
+        </w:rPr>
+        <w:t xml:space="preserve">Zero-sum games are games in which the rewards of the winning party are always equal to the losses of the losing party. This project aims to solve a zero-sum game, connect 4. This project aims to do so by developing an optimal playing agent. While connect 4 is a solved </w:t>
+      </w:r>
+      <w:proofErr w:type="gramStart"/>
+      <w:r>
+        <w:rPr>
+          <w:rFonts w:ascii="Times New Roman" w:hAnsi="Times New Roman" w:cs="Times New Roman"/>
+        </w:rPr>
+        <w:t>game</w:t>
+      </w:r>
+      <w:r>
+        <w:rPr>
+          <w:rFonts w:ascii="Times New Roman" w:hAnsi="Times New Roman" w:cs="Times New Roman"/>
+        </w:rPr>
+        <w:t>[</w:t>
+      </w:r>
+      <w:proofErr w:type="gramEnd"/>
+      <w:r>
+        <w:rPr>
+          <w:rFonts w:ascii="Times New Roman" w:hAnsi="Times New Roman" w:cs="Times New Roman"/>
+        </w:rPr>
+        <w:t>1]</w:t>
+      </w:r>
+      <w:r>
+        <w:rPr>
+          <w:rFonts w:ascii="Times New Roman" w:hAnsi="Times New Roman" w:cs="Times New Roman"/>
+        </w:rPr>
+        <w:t>, the number of possible</w:t>
+      </w:r>
+      <w:r>
+        <w:rPr>
+          <w:rFonts w:ascii="Times New Roman" w:hAnsi="Times New Roman" w:cs="Times New Roman"/>
+        </w:rPr>
+        <w:t xml:space="preserve"> positions</w:t>
+      </w:r>
+      <w:r>
+        <w:rPr>
+          <w:rFonts w:ascii="Times New Roman" w:hAnsi="Times New Roman" w:cs="Times New Roman"/>
+        </w:rPr>
+        <w:t xml:space="preserve"> is</w:t>
+      </w:r>
+      <w:r>
+        <w:rPr>
+          <w:rFonts w:ascii="Times New Roman" w:hAnsi="Times New Roman" w:cs="Times New Roman"/>
+        </w:rPr>
+        <w:t xml:space="preserve"> roughly half a million</w:t>
+      </w:r>
+      <w:r>
+        <w:rPr>
+          <w:rFonts w:ascii="Times New Roman" w:hAnsi="Times New Roman" w:cs="Times New Roman"/>
+        </w:rPr>
+        <w:t xml:space="preserve"> [</w:t>
+      </w:r>
+      <w:r>
+        <w:rPr>
+          <w:rFonts w:ascii="Times New Roman" w:hAnsi="Times New Roman" w:cs="Times New Roman"/>
+        </w:rPr>
+        <w:t>1</w:t>
+      </w:r>
+      <w:r>
+        <w:rPr>
+          <w:rFonts w:ascii="Times New Roman" w:hAnsi="Times New Roman" w:cs="Times New Roman"/>
+        </w:rPr>
+        <w:t>]</w:t>
+      </w:r>
+      <w:r>
+        <w:rPr>
+          <w:rFonts w:ascii="Times New Roman" w:hAnsi="Times New Roman" w:cs="Times New Roman"/>
+        </w:rPr>
+        <w:t xml:space="preserve">, while the number of possible games (dictated by the order of moves, not just the position of the pieces) is more than </w:t>
+      </w:r>
+      <m:oMath>
+        <m:r>
+          <w:rPr>
+            <w:rFonts w:ascii="Cambria Math" w:hAnsi="Cambria Math" w:cs="Times New Roman"/>
+          </w:rPr>
+          <m:t>1.6*</m:t>
+        </m:r>
+        <m:sSup>
+          <m:sSupPr>
+            <m:ctrlPr>
+              <w:rPr>
+                <w:rFonts w:ascii="Cambria Math" w:hAnsi="Cambria Math" w:cs="Times New Roman"/>
+                <w:i/>
+              </w:rPr>
+            </m:ctrlPr>
+          </m:sSupPr>
+          <m:e>
+            <m:r>
+              <w:rPr>
+                <w:rFonts w:ascii="Cambria Math" w:hAnsi="Cambria Math" w:cs="Times New Roman"/>
+              </w:rPr>
+              <m:t>10</m:t>
+            </m:r>
+          </m:e>
+          <m:sup>
+            <m:r>
+              <w:rPr>
+                <w:rFonts w:ascii="Cambria Math" w:hAnsi="Cambria Math" w:cs="Times New Roman"/>
+              </w:rPr>
+              <m:t>13</m:t>
+            </m:r>
+          </m:sup>
+        </m:sSup>
+      </m:oMath>
+      <w:r>
+        <w:rPr>
+          <w:rFonts w:ascii="Times New Roman" w:eastAsiaTheme="minorEastAsia" w:hAnsi="Times New Roman" w:cs="Times New Roman"/>
+        </w:rPr>
+        <w:t xml:space="preserve"> [2]</w:t>
+      </w:r>
+      <w:r>
+        <w:rPr>
+          <w:rFonts w:ascii="Times New Roman" w:hAnsi="Times New Roman" w:cs="Times New Roman"/>
+        </w:rPr>
+        <w:t>.</w:t>
+      </w:r>
+      <w:r>
+        <w:rPr>
+          <w:rFonts w:ascii="Times New Roman" w:hAnsi="Times New Roman" w:cs="Times New Roman"/>
+        </w:rPr>
+        <w:t xml:space="preserve"> This makes it much too large for a real-time brute force solution on standard hardware, like my computer. </w:t>
+      </w:r>
+      <w:proofErr w:type="gramStart"/>
+      <w:r>
+        <w:rPr>
+          <w:rFonts w:ascii="Times New Roman" w:hAnsi="Times New Roman" w:cs="Times New Roman"/>
+        </w:rPr>
+        <w:t>In order to</w:t>
+      </w:r>
+      <w:proofErr w:type="gramEnd"/>
+      <w:r>
+        <w:rPr>
+          <w:rFonts w:ascii="Times New Roman" w:hAnsi="Times New Roman" w:cs="Times New Roman"/>
+        </w:rPr>
+        <w:t xml:space="preserve"> still solve this game, </w:t>
+      </w:r>
+      <w:r>
+        <w:rPr>
+          <w:rFonts w:ascii="Times New Roman" w:hAnsi="Times New Roman" w:cs="Times New Roman"/>
+        </w:rPr>
+        <w:t>this project does not brute-force solve the game, it instead seeks to optimize a Heuristic Evaluation Function that allows an agent to make near-optimal decisions within a limited search depth.</w:t>
+      </w:r>
+    </w:p>
+    <w:p>
+      <w:pPr>
+        <w:spacing w:line="240" w:lineRule="auto"/>
+        <w:rPr>
+          <w:rFonts w:ascii="Times New Roman" w:hAnsi="Times New Roman" w:cs="Times New Roman"/>
+        </w:rPr>
+      </w:pPr>
+      <w:r>
+        <w:rPr>
+          <w:rFonts w:ascii="Times New Roman" w:hAnsi="Times New Roman" w:cs="Times New Roman"/>
+        </w:rPr>
+        <w:t xml:space="preserve">This project implements a Minimax algorithm with Alpha-Beta pruning to explore the possible future games. The main challenge is </w:t>
+      </w:r>
+      <w:r>
+        <w:rPr>
+          <w:rFonts w:ascii="Times New Roman" w:hAnsi="Times New Roman" w:cs="Times New Roman"/>
+        </w:rPr>
+        <w:t xml:space="preserve">tuning the weights on the heuristic function, or how valuable the program sees each potential position. This was accomplished using the Genetic Algorithm. Over 5 generations and approximately 8 hours of training, the Genetic Algorithm converged on a set of weights that prioritized defensive play and getting two pieces in a row. This algorithm achieved a </w:t>
+      </w:r>
+      <w:proofErr w:type="gramStart"/>
+      <w:r>
+        <w:rPr>
+          <w:rFonts w:ascii="Times New Roman" w:hAnsi="Times New Roman" w:cs="Times New Roman"/>
+        </w:rPr>
+        <w:t>100% win</w:t>
+      </w:r>
+      <w:proofErr w:type="gramEnd"/>
+      <w:r>
+        <w:rPr>
+          <w:rFonts w:ascii="Times New Roman" w:hAnsi="Times New Roman" w:cs="Times New Roman"/>
+        </w:rPr>
+        <w:t xml:space="preserve"> rate against the training population.</w:t>
+      </w:r>
+    </w:p>
+    <w:p>
+      <w:pPr>
+        <w:spacing w:line="240" w:lineRule="auto"/>
+        <w:rPr>
+          <w:rFonts w:ascii="Times New Roman" w:hAnsi="Times New Roman" w:cs="Times New Roman"/>
+        </w:rPr>
+      </w:pPr>
+      <w:r>
+        <w:rPr>
+          <w:rFonts w:ascii="Times New Roman" w:hAnsi="Times New Roman" w:cs="Times New Roman"/>
+        </w:rPr>
+        <w:br/>
+      </w:r>
+      <w:r>
+        <w:rPr>
+          <w:rFonts w:ascii="Times New Roman" w:hAnsi="Times New Roman" w:cs="Times New Roman"/>
+          <w:b/>
+          <w:bCs/>
+        </w:rPr>
         <w:t>Problem Description</w:t>
       </w:r>
-      <w:r>
-        <w:rPr>
-          <w:rFonts w:ascii="Times New Roman" w:hAnsi="Times New Roman" w:cs="Times New Roman"/>
-        </w:rPr>
-        <w:br/>
-        <w:t>Describe the engineering problems, identify the optimization objective, decision variables, and</w:t>
-      </w:r>
-      <w:r>
-        <w:rPr>
-          <w:rFonts w:ascii="Times New Roman" w:hAnsi="Times New Roman" w:cs="Times New Roman"/>
-        </w:rPr>
-        <w:br/>
-        <w:t>constraints. You may include some photos or diagrams to well illustrate your problem.</w:t>
-      </w:r>
-    </w:p>
-    <w:p>
-      <w:pPr>
-        <w:spacing w:line="240" w:lineRule="auto"/>
-        <w:rPr>
-          <w:rFonts w:ascii="Times New Roman" w:hAnsi="Times New Roman" w:cs="Times New Roman"/>
-        </w:rPr>
-      </w:pPr>
-      <w:r>
-        <w:rPr>
-          <w:rFonts w:ascii="Times New Roman" w:hAnsi="Times New Roman" w:cs="Times New Roman"/>
-        </w:rPr>
-        <w:t>The primary problem is picking the best spot to go in any given board state</w:t>
+    </w:p>
+    <w:p>
+      <w:pPr>
+        <w:spacing w:line="240" w:lineRule="auto"/>
+        <w:rPr>
+          <w:rFonts w:ascii="Times New Roman" w:hAnsi="Times New Roman" w:cs="Times New Roman"/>
+        </w:rPr>
+      </w:pPr>
+      <w:r>
+        <w:rPr>
+          <w:rFonts w:ascii="Times New Roman" w:hAnsi="Times New Roman" w:cs="Times New Roman"/>
+        </w:rPr>
+        <w:t xml:space="preserve">The primary problem is picking the best spot to go </w:t>
+      </w:r>
+      <w:proofErr w:type="gramStart"/>
+      <w:r>
+        <w:rPr>
+          <w:rFonts w:ascii="Times New Roman" w:hAnsi="Times New Roman" w:cs="Times New Roman"/>
+        </w:rPr>
+        <w:t>in</w:t>
+      </w:r>
+      <w:proofErr w:type="gramEnd"/>
+      <w:r>
+        <w:rPr>
+          <w:rFonts w:ascii="Times New Roman" w:hAnsi="Times New Roman" w:cs="Times New Roman"/>
+        </w:rPr>
+        <w:t xml:space="preserve"> any given board state</w:t>
       </w:r>
       <w:r>
         <w:rPr>
@@ -224,19 +333,137 @@
         </w:rPr>
         <w:t xml:space="preserve"> within a limited amount of time. In Connect 4, two players, usually red and yellow, take turns placing tokens in a 6x7 grid. The pieces fall straight down, occupying the lowest available space within the column. The objective is to be first to form a horizontal, vertical, or diagonal line of four distinct pieces in a row.</w:t>
       </w:r>
-    </w:p>
-    <w:p>
-      <w:pPr>
-        <w:spacing w:line="240" w:lineRule="auto"/>
-        <w:rPr>
-          <w:rFonts w:ascii="Times New Roman" w:eastAsiaTheme="minorEastAsia" w:hAnsi="Times New Roman" w:cs="Times New Roman"/>
-        </w:rPr>
-      </w:pPr>
-      <w:r>
-        <w:rPr>
-          <w:rFonts w:ascii="Times New Roman" w:hAnsi="Times New Roman" w:cs="Times New Roman"/>
-        </w:rPr>
-        <w:t xml:space="preserve">This game is discrete, deterministic and perfect-information as actions are done in turns that the players have full control over and all players can see everything on the board at once. At any point in time the player has up to 7 choices, one for each column. Looking just 7 moves ahead results in </w:t>
+      <w:r>
+        <w:rPr>
+          <w:rFonts w:ascii="Times New Roman" w:hAnsi="Times New Roman" w:cs="Times New Roman"/>
+        </w:rPr>
+        <w:t xml:space="preserve"> (see Fig.1)</w:t>
+      </w:r>
+    </w:p>
+    <w:p>
+      <w:pPr>
+        <w:spacing w:line="240" w:lineRule="auto"/>
+        <w:jc w:val="center"/>
+        <w:rPr>
+          <w:rFonts w:ascii="Times New Roman" w:hAnsi="Times New Roman" w:cs="Times New Roman"/>
+        </w:rPr>
+      </w:pPr>
+      <w:r>
+        <w:rPr>
+          <w:rFonts w:ascii="Times New Roman" w:hAnsi="Times New Roman" w:cs="Times New Roman"/>
+          <w:noProof/>
+        </w:rPr>
+        <w:drawing>
+          <wp:inline distT="0" distB="0" distL="0" distR="0" wp14:anchorId="61EF4E5B" wp14:editId="670DD083">
+            <wp:extent cx="2338653" cy="2343150"/>
+            <wp:effectExtent l="0" t="0" r="5080" b="0"/>
+            <wp:docPr id="420309125" name="Picture 1" descr="A screenshot of a game&#10;&#10;AI-generated content may be incorrect."/>
+            <wp:cNvGraphicFramePr>
+              <a:graphicFrameLocks xmlns:a="http://schemas.openxmlformats.org/drawingml/2006/main" noChangeAspect="1"/>
+            </wp:cNvGraphicFramePr>
+            <a:graphic xmlns:a="http://schemas.openxmlformats.org/drawingml/2006/main">
+              <a:graphicData uri="http://schemas.openxmlformats.org/drawingml/2006/picture">
+                <pic:pic xmlns:pic="http://schemas.openxmlformats.org/drawingml/2006/picture">
+                  <pic:nvPicPr>
+                    <pic:cNvPr id="420309125" name="Picture 1" descr="A screenshot of a game&#10;&#10;AI-generated content may be incorrect."/>
+                    <pic:cNvPicPr/>
+                  </pic:nvPicPr>
+                  <pic:blipFill>
+                    <a:blip r:embed="rId5"/>
+                    <a:stretch>
+                      <a:fillRect/>
+                    </a:stretch>
+                  </pic:blipFill>
+                  <pic:spPr>
+                    <a:xfrm>
+                      <a:off x="0" y="0"/>
+                      <a:ext cx="2353912" cy="2358438"/>
+                    </a:xfrm>
+                    <a:prstGeom prst="rect">
+                      <a:avLst/>
+                    </a:prstGeom>
+                  </pic:spPr>
+                </pic:pic>
+              </a:graphicData>
+            </a:graphic>
+          </wp:inline>
+        </w:drawing>
+      </w:r>
+    </w:p>
+    <w:p>
+      <w:pPr>
+        <w:spacing w:line="240" w:lineRule="auto"/>
+        <w:jc w:val="center"/>
+        <w:rPr>
+          <w:rFonts w:ascii="Times New Roman" w:hAnsi="Times New Roman" w:cs="Times New Roman"/>
+          <w:b/>
+          <w:bCs/>
+        </w:rPr>
+      </w:pPr>
+      <w:r>
+        <w:rPr>
+          <w:rFonts w:ascii="Times New Roman" w:hAnsi="Times New Roman" w:cs="Times New Roman"/>
+          <w:b/>
+          <w:bCs/>
+        </w:rPr>
+        <w:lastRenderedPageBreak/>
+        <w:t>Fig. 1</w:t>
+      </w:r>
+      <w:r>
+        <w:rPr>
+          <w:rFonts w:ascii="Times New Roman" w:hAnsi="Times New Roman" w:cs="Times New Roman"/>
+          <w:b/>
+          <w:bCs/>
+        </w:rPr>
+        <w:t xml:space="preserve"> </w:t>
+      </w:r>
+      <w:r>
+        <w:rPr>
+          <w:rFonts w:ascii="Times New Roman" w:hAnsi="Times New Roman" w:cs="Times New Roman"/>
+        </w:rPr>
+        <w:t>A connect 4 board, in which the AI (yellow) has won</w:t>
+      </w:r>
+    </w:p>
+    <w:p>
+      <w:pPr>
+        <w:spacing w:line="240" w:lineRule="auto"/>
+        <w:rPr>
+          <w:rFonts w:ascii="Times New Roman" w:eastAsiaTheme="minorEastAsia" w:hAnsi="Times New Roman" w:cs="Times New Roman"/>
+        </w:rPr>
+      </w:pPr>
+      <w:r>
+        <w:rPr>
+          <w:rFonts w:ascii="Times New Roman" w:hAnsi="Times New Roman" w:cs="Times New Roman"/>
+        </w:rPr>
+        <w:t xml:space="preserve">This game is discrete, deterministic and </w:t>
+      </w:r>
+      <w:proofErr w:type="gramStart"/>
+      <w:r>
+        <w:rPr>
+          <w:rFonts w:ascii="Times New Roman" w:hAnsi="Times New Roman" w:cs="Times New Roman"/>
+        </w:rPr>
+        <w:t>perfect-information</w:t>
+      </w:r>
+      <w:proofErr w:type="gramEnd"/>
+      <w:r>
+        <w:rPr>
+          <w:rFonts w:ascii="Times New Roman" w:hAnsi="Times New Roman" w:cs="Times New Roman"/>
+        </w:rPr>
+        <w:t xml:space="preserve"> as actions are done in turns that the players have full control </w:t>
+      </w:r>
+      <w:proofErr w:type="gramStart"/>
+      <w:r>
+        <w:rPr>
+          <w:rFonts w:ascii="Times New Roman" w:hAnsi="Times New Roman" w:cs="Times New Roman"/>
+        </w:rPr>
+        <w:t>over</w:t>
+      </w:r>
+      <w:proofErr w:type="gramEnd"/>
+      <w:r>
+        <w:rPr>
+          <w:rFonts w:ascii="Times New Roman" w:hAnsi="Times New Roman" w:cs="Times New Roman"/>
+        </w:rPr>
+        <w:t xml:space="preserve"> and all players can see everything on the board at once. At any point in time the player has up to 7 choices, one for each column. Looking just 7 moves ahead results in </w:t>
       </w:r>
       <m:oMath>
         <m:sSup>
@@ -298,27 +525,48 @@
           <w:rFonts w:ascii="Times New Roman" w:eastAsiaTheme="minorEastAsia" w:hAnsi="Times New Roman" w:cs="Times New Roman"/>
         </w:rPr>
       </w:pPr>
-    </w:p>
-    <w:p>
-      <w:pPr>
-        <w:spacing w:line="240" w:lineRule="auto"/>
-        <w:rPr>
-          <w:rFonts w:ascii="Times New Roman" w:eastAsiaTheme="minorEastAsia" w:hAnsi="Times New Roman" w:cs="Times New Roman"/>
-        </w:rPr>
-      </w:pPr>
-      <w:r>
-        <w:rPr>
-          <w:rFonts w:ascii="Times New Roman" w:eastAsiaTheme="minorEastAsia" w:hAnsi="Times New Roman" w:cs="Times New Roman"/>
-        </w:rPr>
-        <w:lastRenderedPageBreak/>
-        <w:t>As such, this project actually contains two different optimization problems. The first is evaluating the current board state and picking the action that maximizes the future utility. Basically put, it will choose the best move, one that increases it’s own position “score” while simultaneously keeping the opponents “score” as low as possible.</w:t>
-      </w:r>
-    </w:p>
-    <w:p>
-      <w:pPr>
-        <w:spacing w:line="240" w:lineRule="auto"/>
-        <w:rPr>
-          <w:rFonts w:ascii="Times New Roman" w:hAnsi="Times New Roman" w:cs="Times New Roman"/>
+      <w:r>
+        <w:rPr>
+          <w:rFonts w:ascii="Times New Roman" w:eastAsiaTheme="minorEastAsia" w:hAnsi="Times New Roman" w:cs="Times New Roman"/>
+        </w:rPr>
+        <w:t xml:space="preserve">As such, this project </w:t>
+      </w:r>
+      <w:proofErr w:type="gramStart"/>
+      <w:r>
+        <w:rPr>
+          <w:rFonts w:ascii="Times New Roman" w:eastAsiaTheme="minorEastAsia" w:hAnsi="Times New Roman" w:cs="Times New Roman"/>
+        </w:rPr>
+        <w:t>actually contains</w:t>
+      </w:r>
+      <w:proofErr w:type="gramEnd"/>
+      <w:r>
+        <w:rPr>
+          <w:rFonts w:ascii="Times New Roman" w:eastAsiaTheme="minorEastAsia" w:hAnsi="Times New Roman" w:cs="Times New Roman"/>
+        </w:rPr>
+        <w:t xml:space="preserve"> two different optimization problems. The first is evaluating the current board state and picking the action that maximizes the future utility. Basically put, it will choose the best move, one that increases </w:t>
+      </w:r>
+      <w:proofErr w:type="spellStart"/>
+      <w:proofErr w:type="gramStart"/>
+      <w:r>
+        <w:rPr>
+          <w:rFonts w:ascii="Times New Roman" w:eastAsiaTheme="minorEastAsia" w:hAnsi="Times New Roman" w:cs="Times New Roman"/>
+        </w:rPr>
+        <w:t>it’s</w:t>
+      </w:r>
+      <w:proofErr w:type="spellEnd"/>
+      <w:proofErr w:type="gramEnd"/>
+      <w:r>
+        <w:rPr>
+          <w:rFonts w:ascii="Times New Roman" w:eastAsiaTheme="minorEastAsia" w:hAnsi="Times New Roman" w:cs="Times New Roman"/>
+        </w:rPr>
+        <w:t xml:space="preserve"> own position “score” while simultaneously keeping the opponents “score” as low as possible.</w:t>
+      </w:r>
+    </w:p>
+    <w:p>
+      <w:pPr>
+        <w:spacing w:line="240" w:lineRule="auto"/>
+        <w:rPr>
+          <w:rFonts w:ascii="Times New Roman" w:eastAsiaTheme="minorEastAsia" w:hAnsi="Times New Roman" w:cs="Times New Roman"/>
         </w:rPr>
       </w:pPr>
       <w:r>
@@ -337,7 +585,21 @@
         <w:rPr>
           <w:rFonts w:ascii="Times New Roman" w:eastAsiaTheme="minorEastAsia" w:hAnsi="Times New Roman" w:cs="Times New Roman"/>
         </w:rPr>
-        <w:t>There are also constraints that must be followed that correspond with the rules of the game. They are as follows: a disc can’t be placed in a column if the column is full, there is gravity and the disc will fall to the bottom, and finally there is a turn order and the players must alternate.</w:t>
+        <w:t xml:space="preserve">There are also constraints that must be followed that correspond with the rules of the game. They are as follows: a disc can’t be placed in a column if the column is full, there is gravity and the disc will fall to the bottom, and finally there is a turn </w:t>
+      </w:r>
+      <w:proofErr w:type="gramStart"/>
+      <w:r>
+        <w:rPr>
+          <w:rFonts w:ascii="Times New Roman" w:eastAsiaTheme="minorEastAsia" w:hAnsi="Times New Roman" w:cs="Times New Roman"/>
+        </w:rPr>
+        <w:t>order</w:t>
+      </w:r>
+      <w:proofErr w:type="gramEnd"/>
+      <w:r>
+        <w:rPr>
+          <w:rFonts w:ascii="Times New Roman" w:eastAsiaTheme="minorEastAsia" w:hAnsi="Times New Roman" w:cs="Times New Roman"/>
+        </w:rPr>
+        <w:t xml:space="preserve"> and the players must alternate.</w:t>
       </w:r>
     </w:p>
     <w:p>
@@ -361,26 +623,41 @@
         </w:rPr>
         <w:t>Optimization Formulation</w:t>
       </w:r>
-      <w:r>
-        <w:rPr>
-          <w:rFonts w:ascii="Times New Roman" w:hAnsi="Times New Roman" w:cs="Times New Roman"/>
-        </w:rPr>
-        <w:br/>
-        <w:t>Formulate your problem into a mathematical expression based on your problem description.</w:t>
-      </w:r>
-    </w:p>
-    <w:p>
-      <w:pPr>
-        <w:spacing w:line="240" w:lineRule="auto"/>
-        <w:rPr>
-          <w:rFonts w:ascii="Times New Roman" w:eastAsiaTheme="minorEastAsia" w:hAnsi="Times New Roman" w:cs="Times New Roman"/>
-        </w:rPr>
-      </w:pPr>
-      <w:r>
-        <w:rPr>
-          <w:rFonts w:ascii="Times New Roman" w:eastAsiaTheme="minorEastAsia" w:hAnsi="Times New Roman" w:cs="Times New Roman"/>
-        </w:rPr>
-        <w:t>In order to solve this problem using optimization methods, we need to mathematically define the board state, search objectives, and the restrictions that the we need to follow as per the rules of the game.</w:t>
+    </w:p>
+    <w:p>
+      <w:pPr>
+        <w:spacing w:line="240" w:lineRule="auto"/>
+        <w:rPr>
+          <w:rFonts w:ascii="Times New Roman" w:eastAsiaTheme="minorEastAsia" w:hAnsi="Times New Roman" w:cs="Times New Roman"/>
+        </w:rPr>
+      </w:pPr>
+      <w:proofErr w:type="gramStart"/>
+      <w:r>
+        <w:rPr>
+          <w:rFonts w:ascii="Times New Roman" w:eastAsiaTheme="minorEastAsia" w:hAnsi="Times New Roman" w:cs="Times New Roman"/>
+        </w:rPr>
+        <w:t>In order to</w:t>
+      </w:r>
+      <w:proofErr w:type="gramEnd"/>
+      <w:r>
+        <w:rPr>
+          <w:rFonts w:ascii="Times New Roman" w:eastAsiaTheme="minorEastAsia" w:hAnsi="Times New Roman" w:cs="Times New Roman"/>
+        </w:rPr>
+        <w:t xml:space="preserve"> solve this problem using optimization methods, we need to mathematically define the board state, search objectives, and the restrictions that </w:t>
+      </w:r>
+      <w:proofErr w:type="gramStart"/>
+      <w:r>
+        <w:rPr>
+          <w:rFonts w:ascii="Times New Roman" w:eastAsiaTheme="minorEastAsia" w:hAnsi="Times New Roman" w:cs="Times New Roman"/>
+        </w:rPr>
+        <w:t>the we</w:t>
+      </w:r>
+      <w:proofErr w:type="gramEnd"/>
+      <w:r>
+        <w:rPr>
+          <w:rFonts w:ascii="Times New Roman" w:eastAsiaTheme="minorEastAsia" w:hAnsi="Times New Roman" w:cs="Times New Roman"/>
+        </w:rPr>
+        <w:t xml:space="preserve"> need to follow as per the rules of the game.</w:t>
       </w:r>
     </w:p>
     <w:p>
@@ -443,6 +720,7 @@
         <w:t>Within these matrices, x_(</w:t>
       </w:r>
       <w:proofErr w:type="spellStart"/>
+      <w:proofErr w:type="gramStart"/>
       <w:r>
         <w:rPr>
           <w:rFonts w:ascii="Times New Roman" w:eastAsiaTheme="minorEastAsia" w:hAnsi="Times New Roman" w:cs="Times New Roman"/>
@@ -450,6 +728,7 @@
         <w:t>i,j</w:t>
       </w:r>
       <w:proofErr w:type="spellEnd"/>
+      <w:proofErr w:type="gramEnd"/>
       <w:r>
         <w:rPr>
           <w:rFonts w:ascii="Times New Roman" w:eastAsiaTheme="minorEastAsia" w:hAnsi="Times New Roman" w:cs="Times New Roman"/>
@@ -457,6 +736,7 @@
         <w:t>)=1 if Player 1 has a token at position (</w:t>
       </w:r>
       <w:proofErr w:type="spellStart"/>
+      <w:proofErr w:type="gramStart"/>
       <w:r>
         <w:rPr>
           <w:rFonts w:ascii="Times New Roman" w:eastAsiaTheme="minorEastAsia" w:hAnsi="Times New Roman" w:cs="Times New Roman"/>
@@ -464,6 +744,7 @@
         <w:t>i,j</w:t>
       </w:r>
       <w:proofErr w:type="spellEnd"/>
+      <w:proofErr w:type="gramEnd"/>
       <w:r>
         <w:rPr>
           <w:rFonts w:ascii="Times New Roman" w:eastAsiaTheme="minorEastAsia" w:hAnsi="Times New Roman" w:cs="Times New Roman"/>
@@ -471,6 +752,7 @@
         <w:t>), else 0. Similarly, y_(</w:t>
       </w:r>
       <w:proofErr w:type="spellStart"/>
+      <w:proofErr w:type="gramStart"/>
       <w:r>
         <w:rPr>
           <w:rFonts w:ascii="Times New Roman" w:eastAsiaTheme="minorEastAsia" w:hAnsi="Times New Roman" w:cs="Times New Roman"/>
@@ -478,6 +760,7 @@
         <w:t>i,j</w:t>
       </w:r>
       <w:proofErr w:type="spellEnd"/>
+      <w:proofErr w:type="gramEnd"/>
       <w:r>
         <w:rPr>
           <w:rFonts w:ascii="Times New Roman" w:eastAsiaTheme="minorEastAsia" w:hAnsi="Times New Roman" w:cs="Times New Roman"/>
@@ -485,6 +768,7 @@
         <w:t>)=1 if Player 2 has a token at position (</w:t>
       </w:r>
       <w:proofErr w:type="spellStart"/>
+      <w:proofErr w:type="gramStart"/>
       <w:r>
         <w:rPr>
           <w:rFonts w:ascii="Times New Roman" w:eastAsiaTheme="minorEastAsia" w:hAnsi="Times New Roman" w:cs="Times New Roman"/>
@@ -492,6 +776,7 @@
         <w:t>i,j</w:t>
       </w:r>
       <w:proofErr w:type="spellEnd"/>
+      <w:proofErr w:type="gramEnd"/>
       <w:r>
         <w:rPr>
           <w:rFonts w:ascii="Times New Roman" w:eastAsiaTheme="minorEastAsia" w:hAnsi="Times New Roman" w:cs="Times New Roman"/>
@@ -915,7 +1200,21 @@
         <w:rPr>
           <w:rFonts w:ascii="Times New Roman" w:eastAsiaTheme="minorEastAsia" w:hAnsi="Times New Roman" w:cs="Times New Roman"/>
         </w:rPr>
-        <w:t xml:space="preserve">In this solution, we will assume that the opponent plays optimally, making this a Zero-Sum game. Since the goal of the problem is to maximize the players value while minimizing the other player’s value, we can represent this as a function. Let </w:t>
+        <w:t xml:space="preserve">In this solution, we will assume that the opponent plays optimally, making this a Zero-Sum game. Since the goal of the problem is to maximize the </w:t>
+      </w:r>
+      <w:proofErr w:type="gramStart"/>
+      <w:r>
+        <w:rPr>
+          <w:rFonts w:ascii="Times New Roman" w:eastAsiaTheme="minorEastAsia" w:hAnsi="Times New Roman" w:cs="Times New Roman"/>
+        </w:rPr>
+        <w:t>players</w:t>
+      </w:r>
+      <w:proofErr w:type="gramEnd"/>
+      <w:r>
+        <w:rPr>
+          <w:rFonts w:ascii="Times New Roman" w:eastAsiaTheme="minorEastAsia" w:hAnsi="Times New Roman" w:cs="Times New Roman"/>
+        </w:rPr>
+        <w:t xml:space="preserve"> value while minimizing the other player’s value, we can represent this as a function. Let </w:t>
       </w:r>
       <m:oMath>
         <m:r>
@@ -1001,6 +1300,7 @@
             <w:rPr>
               <w:rFonts w:ascii="Cambria Math" w:eastAsiaTheme="minorEastAsia" w:hAnsi="Cambria Math" w:cs="Times New Roman"/>
             </w:rPr>
+            <w:lastRenderedPageBreak/>
             <m:t>v(S)=</m:t>
           </m:r>
           <m:func>
@@ -1112,13 +1412,7 @@
                         <w:rPr>
                           <w:rFonts w:ascii="Cambria Math" w:eastAsiaTheme="minorEastAsia" w:hAnsi="Cambria Math" w:cs="Times New Roman"/>
                         </w:rPr>
-                        <m:t>…</m:t>
-                      </m:r>
-                      <m:r>
-                        <w:rPr>
-                          <w:rFonts w:ascii="Cambria Math" w:eastAsiaTheme="minorEastAsia" w:hAnsi="Cambria Math" w:cs="Times New Roman"/>
-                        </w:rPr>
-                        <m:t>f</m:t>
+                        <m:t>…f</m:t>
                       </m:r>
                       <m:d>
                         <m:dPr>
@@ -1190,7 +1484,21 @@
         <w:rPr>
           <w:rFonts w:ascii="Times New Roman" w:eastAsiaTheme="minorEastAsia" w:hAnsi="Times New Roman" w:cs="Times New Roman"/>
         </w:rPr>
-        <w:t xml:space="preserve">Since we can’t traverse the leaf node of the entire game, we use </w:t>
+        <w:t xml:space="preserve">Since we can’t traverse the leaf node of the entire game, </w:t>
+      </w:r>
+      <w:proofErr w:type="gramStart"/>
+      <w:r>
+        <w:rPr>
+          <w:rFonts w:ascii="Times New Roman" w:eastAsiaTheme="minorEastAsia" w:hAnsi="Times New Roman" w:cs="Times New Roman"/>
+        </w:rPr>
+        <w:t>we use</w:t>
+      </w:r>
+      <w:proofErr w:type="gramEnd"/>
+      <w:r>
+        <w:rPr>
+          <w:rFonts w:ascii="Times New Roman" w:eastAsiaTheme="minorEastAsia" w:hAnsi="Times New Roman" w:cs="Times New Roman"/>
+        </w:rPr>
+        <w:t xml:space="preserve"> </w:t>
       </w:r>
       <w:r>
         <w:rPr>
@@ -1613,13 +1921,7 @@
               <w:rPr>
                 <w:rFonts w:ascii="Cambria Math" w:eastAsiaTheme="minorEastAsia" w:hAnsi="Cambria Math" w:cs="Times New Roman"/>
               </w:rPr>
-              <m:t>op</m:t>
-            </m:r>
-            <m:r>
-              <w:rPr>
-                <w:rFonts w:ascii="Cambria Math" w:eastAsiaTheme="minorEastAsia" w:hAnsi="Cambria Math" w:cs="Times New Roman"/>
-              </w:rPr>
-              <m:t>p_3</m:t>
+              <m:t>opp_3</m:t>
             </m:r>
           </m:sub>
         </m:sSub>
@@ -1688,13 +1990,7 @@
             <w:rPr>
               <w:rFonts w:ascii="Cambria Math" w:eastAsiaTheme="minorEastAsia" w:hAnsi="Cambria Math" w:cs="Times New Roman"/>
             </w:rPr>
-            <m:t>f(S)</m:t>
-          </m:r>
-          <m:r>
-            <w:rPr>
-              <w:rFonts w:ascii="Cambria Math" w:eastAsiaTheme="minorEastAsia" w:hAnsi="Cambria Math" w:cs="Times New Roman"/>
-            </w:rPr>
-            <m:t>=</m:t>
+            <m:t>f(S)=</m:t>
           </m:r>
           <m:sSub>
             <m:sSubPr>
@@ -2079,78 +2375,141 @@
         </w:rPr>
         <w:t>Algorithm and Implementation</w:t>
       </w:r>
-      <w:r>
-        <w:rPr>
-          <w:rFonts w:ascii="Times New Roman" w:hAnsi="Times New Roman" w:cs="Times New Roman"/>
-        </w:rPr>
-        <w:br/>
-        <w:t>Describe what algorithm (gradient, interior-point, etc.) you use to solve the problem, and how you</w:t>
-      </w:r>
+    </w:p>
+    <w:p>
+      <w:pPr>
+        <w:spacing w:line="240" w:lineRule="auto"/>
+        <w:rPr>
+          <w:rFonts w:ascii="Times New Roman" w:hAnsi="Times New Roman" w:cs="Times New Roman"/>
+        </w:rPr>
+      </w:pPr>
+      <w:r>
+        <w:rPr>
+          <w:rFonts w:ascii="Times New Roman" w:hAnsi="Times New Roman" w:cs="Times New Roman"/>
+        </w:rPr>
+        <w:t xml:space="preserve">The solution was implemented in Python </w:t>
+      </w:r>
+      <w:r>
+        <w:rPr>
+          <w:rFonts w:ascii="Times New Roman" w:hAnsi="Times New Roman" w:cs="Times New Roman"/>
+        </w:rPr>
+        <w:t xml:space="preserve">using </w:t>
+      </w:r>
+      <w:proofErr w:type="spellStart"/>
+      <w:r>
+        <w:rPr>
+          <w:rFonts w:ascii="Times New Roman" w:hAnsi="Times New Roman" w:cs="Times New Roman"/>
+        </w:rPr>
+        <w:t>numpy</w:t>
+      </w:r>
+      <w:proofErr w:type="spellEnd"/>
+      <w:r>
+        <w:rPr>
+          <w:rFonts w:ascii="Times New Roman" w:hAnsi="Times New Roman" w:cs="Times New Roman"/>
+        </w:rPr>
+        <w:t xml:space="preserve"> for the matrix operations and multiprocessing in the implementation of the genetic algorithm as will be discussed below.</w:t>
+      </w:r>
+    </w:p>
+    <w:p>
+      <w:pPr>
+        <w:spacing w:line="240" w:lineRule="auto"/>
+        <w:rPr>
+          <w:rFonts w:ascii="Times New Roman" w:hAnsi="Times New Roman" w:cs="Times New Roman"/>
+        </w:rPr>
+      </w:pPr>
+      <w:r>
+        <w:rPr>
+          <w:rFonts w:ascii="Times New Roman" w:hAnsi="Times New Roman" w:cs="Times New Roman"/>
+        </w:rPr>
+        <w:t xml:space="preserve">The algorithm used while playing the game is Minimax with Alpha-Beta Pruning. The core game </w:t>
+      </w:r>
+      <w:proofErr w:type="gramStart"/>
+      <w:r>
+        <w:rPr>
+          <w:rFonts w:ascii="Times New Roman" w:hAnsi="Times New Roman" w:cs="Times New Roman"/>
+        </w:rPr>
+        <w:t>engine,</w:t>
+      </w:r>
+      <w:proofErr w:type="gramEnd"/>
+      <w:r>
+        <w:rPr>
+          <w:rFonts w:ascii="Times New Roman" w:hAnsi="Times New Roman" w:cs="Times New Roman"/>
+        </w:rPr>
+        <w:t xml:space="preserve"> that </w:t>
+      </w:r>
+      <w:proofErr w:type="gramStart"/>
+      <w:r>
+        <w:rPr>
+          <w:rFonts w:ascii="Times New Roman" w:hAnsi="Times New Roman" w:cs="Times New Roman"/>
+        </w:rPr>
+        <w:t>actually does</w:t>
+      </w:r>
+      <w:proofErr w:type="gramEnd"/>
+      <w:r>
+        <w:rPr>
+          <w:rFonts w:ascii="Times New Roman" w:hAnsi="Times New Roman" w:cs="Times New Roman"/>
+        </w:rPr>
+        <w:t xml:space="preserve"> the thinking and decision making is Minimax, which </w:t>
+      </w:r>
+      <w:r>
+        <w:rPr>
+          <w:rFonts w:ascii="Times New Roman" w:hAnsi="Times New Roman" w:cs="Times New Roman"/>
+        </w:rPr>
+        <w:t xml:space="preserve">does </w:t>
+      </w:r>
+      <w:proofErr w:type="gramStart"/>
+      <w:r>
+        <w:rPr>
+          <w:rFonts w:ascii="Times New Roman" w:hAnsi="Times New Roman" w:cs="Times New Roman"/>
+        </w:rPr>
+        <w:t>it’s</w:t>
+      </w:r>
+      <w:proofErr w:type="gramEnd"/>
+      <w:r>
+        <w:rPr>
+          <w:rFonts w:ascii="Times New Roman" w:hAnsi="Times New Roman" w:cs="Times New Roman"/>
+        </w:rPr>
+        <w:t xml:space="preserve"> best to maximize your value while minimizing the opponents value</w:t>
+      </w:r>
+      <w:r>
+        <w:rPr>
+          <w:rFonts w:ascii="Times New Roman" w:hAnsi="Times New Roman" w:cs="Times New Roman"/>
+        </w:rPr>
+        <w:t xml:space="preserve"> [3]</w:t>
+      </w:r>
+      <w:r>
+        <w:rPr>
+          <w:rFonts w:ascii="Times New Roman" w:hAnsi="Times New Roman" w:cs="Times New Roman"/>
+        </w:rPr>
+        <w:t xml:space="preserve">. The way Alpha-Beta </w:t>
+      </w:r>
+      <w:proofErr w:type="gramStart"/>
+      <w:r>
+        <w:rPr>
+          <w:rFonts w:ascii="Times New Roman" w:hAnsi="Times New Roman" w:cs="Times New Roman"/>
+        </w:rPr>
+        <w:t>pruning</w:t>
+      </w:r>
+      <w:proofErr w:type="gramEnd"/>
       <w:r>
         <w:rPr>
           <w:rFonts w:ascii="Times New Roman" w:hAnsi="Times New Roman" w:cs="Times New Roman"/>
         </w:rPr>
         <w:t xml:space="preserve"> </w:t>
       </w:r>
-      <w:r>
-        <w:rPr>
-          <w:rFonts w:ascii="Times New Roman" w:hAnsi="Times New Roman" w:cs="Times New Roman"/>
-        </w:rPr>
-        <w:t>implemented coding to solve the problem.</w:t>
-      </w:r>
-    </w:p>
-    <w:p>
-      <w:pPr>
-        <w:spacing w:line="240" w:lineRule="auto"/>
-        <w:rPr>
-          <w:rFonts w:ascii="Times New Roman" w:hAnsi="Times New Roman" w:cs="Times New Roman"/>
-        </w:rPr>
-      </w:pPr>
-      <w:r>
-        <w:rPr>
-          <w:rFonts w:ascii="Times New Roman" w:hAnsi="Times New Roman" w:cs="Times New Roman"/>
-        </w:rPr>
-        <w:t xml:space="preserve">The solution was implemented in Python </w:t>
-      </w:r>
-      <w:r>
-        <w:rPr>
-          <w:rFonts w:ascii="Times New Roman" w:hAnsi="Times New Roman" w:cs="Times New Roman"/>
-        </w:rPr>
-        <w:t xml:space="preserve">using </w:t>
-      </w:r>
-      <w:proofErr w:type="spellStart"/>
-      <w:r>
-        <w:rPr>
-          <w:rFonts w:ascii="Times New Roman" w:hAnsi="Times New Roman" w:cs="Times New Roman"/>
-        </w:rPr>
-        <w:t>numpy</w:t>
-      </w:r>
-      <w:proofErr w:type="spellEnd"/>
-      <w:r>
-        <w:rPr>
-          <w:rFonts w:ascii="Times New Roman" w:hAnsi="Times New Roman" w:cs="Times New Roman"/>
-        </w:rPr>
-        <w:t xml:space="preserve"> for the matrix operations and multiprocessing in the implementation of the genetic algorithm as will be discussed below.</w:t>
-      </w:r>
-    </w:p>
-    <w:p>
-      <w:pPr>
-        <w:spacing w:line="240" w:lineRule="auto"/>
-        <w:rPr>
-          <w:rFonts w:ascii="Times New Roman" w:hAnsi="Times New Roman" w:cs="Times New Roman"/>
-        </w:rPr>
-      </w:pPr>
-      <w:r>
-        <w:rPr>
-          <w:rFonts w:ascii="Times New Roman" w:hAnsi="Times New Roman" w:cs="Times New Roman"/>
-        </w:rPr>
-        <w:t xml:space="preserve">The algorithm used while playing the game is Minimax with Alpha-Beta Pruning. The core game engine, that actually does the thinking and decision making is Minimax, which </w:t>
-      </w:r>
-      <w:r>
-        <w:rPr>
-          <w:rFonts w:ascii="Times New Roman" w:hAnsi="Times New Roman" w:cs="Times New Roman"/>
-        </w:rPr>
-        <w:t xml:space="preserve">does it’s best to maximize your value while minimizing the opponents value. The way Alpha-Beta pruning is it maintains two different values, </w:t>
+      <w:proofErr w:type="gramStart"/>
+      <w:r>
+        <w:rPr>
+          <w:rFonts w:ascii="Times New Roman" w:hAnsi="Times New Roman" w:cs="Times New Roman"/>
+        </w:rPr>
+        <w:t>is</w:t>
+      </w:r>
+      <w:proofErr w:type="gramEnd"/>
+      <w:r>
+        <w:rPr>
+          <w:rFonts w:ascii="Times New Roman" w:hAnsi="Times New Roman" w:cs="Times New Roman"/>
+        </w:rPr>
+        <w:t xml:space="preserve"> it maintains two different values, </w:t>
       </w:r>
       <m:oMath>
         <m:r>
@@ -2178,7 +2537,21 @@
         <w:rPr>
           <w:rFonts w:ascii="Times New Roman" w:eastAsiaTheme="minorEastAsia" w:hAnsi="Times New Roman" w:cs="Times New Roman"/>
         </w:rPr>
-        <w:t xml:space="preserve"> (the best minimizer value so far). If at any node the algorithm find a move that is worse than a move previously found in a neighbor branch (worse being defined as </w:t>
+        <w:t xml:space="preserve"> (the best minimizer value so far). If at any node the algorithm </w:t>
+      </w:r>
+      <w:proofErr w:type="gramStart"/>
+      <w:r>
+        <w:rPr>
+          <w:rFonts w:ascii="Times New Roman" w:eastAsiaTheme="minorEastAsia" w:hAnsi="Times New Roman" w:cs="Times New Roman"/>
+        </w:rPr>
+        <w:t>find</w:t>
+      </w:r>
+      <w:proofErr w:type="gramEnd"/>
+      <w:r>
+        <w:rPr>
+          <w:rFonts w:ascii="Times New Roman" w:eastAsiaTheme="minorEastAsia" w:hAnsi="Times New Roman" w:cs="Times New Roman"/>
+        </w:rPr>
+        <w:t xml:space="preserve"> a move that is worse than a move previously found in a neighbor branch (worse being defined as </w:t>
       </w:r>
       <m:oMath>
         <m:r>
@@ -2198,7 +2571,33 @@
         <w:rPr>
           <w:rFonts w:ascii="Times New Roman" w:eastAsiaTheme="minorEastAsia" w:hAnsi="Times New Roman" w:cs="Times New Roman"/>
         </w:rPr>
-        <w:t xml:space="preserve">), than it stops searching that branch instantly. Introduction </w:t>
+        <w:t xml:space="preserve">), </w:t>
+      </w:r>
+      <w:proofErr w:type="gramStart"/>
+      <w:r>
+        <w:rPr>
+          <w:rFonts w:ascii="Times New Roman" w:eastAsiaTheme="minorEastAsia" w:hAnsi="Times New Roman" w:cs="Times New Roman"/>
+        </w:rPr>
+        <w:t>than</w:t>
+      </w:r>
+      <w:proofErr w:type="gramEnd"/>
+      <w:r>
+        <w:rPr>
+          <w:rFonts w:ascii="Times New Roman" w:eastAsiaTheme="minorEastAsia" w:hAnsi="Times New Roman" w:cs="Times New Roman"/>
+        </w:rPr>
+        <w:t xml:space="preserve"> it stops searching that branch instantly</w:t>
+      </w:r>
+      <w:r>
+        <w:rPr>
+          <w:rFonts w:ascii="Times New Roman" w:eastAsiaTheme="minorEastAsia" w:hAnsi="Times New Roman" w:cs="Times New Roman"/>
+        </w:rPr>
+        <w:t xml:space="preserve"> [4]</w:t>
+      </w:r>
+      <w:r>
+        <w:rPr>
+          <w:rFonts w:ascii="Times New Roman" w:eastAsiaTheme="minorEastAsia" w:hAnsi="Times New Roman" w:cs="Times New Roman"/>
+        </w:rPr>
+        <w:t xml:space="preserve">. Introduction </w:t>
       </w:r>
       <w:r>
         <w:rPr>
@@ -2328,21 +2727,43 @@
         <w:rPr>
           <w:rFonts w:ascii="Times New Roman" w:hAnsi="Times New Roman" w:cs="Times New Roman"/>
         </w:rPr>
-        <w:t>Thanks to Alpha-Beta pruning, I am able to run the minimax algorithm at a depth of 7.</w:t>
-      </w:r>
-    </w:p>
-    <w:p>
-      <w:pPr>
-        <w:spacing w:line="240" w:lineRule="auto"/>
-        <w:rPr>
-          <w:rFonts w:ascii="Times New Roman" w:hAnsi="Times New Roman" w:cs="Times New Roman"/>
-        </w:rPr>
-      </w:pPr>
-      <w:r>
-        <w:rPr>
-          <w:rFonts w:ascii="Times New Roman" w:hAnsi="Times New Roman" w:cs="Times New Roman"/>
-        </w:rPr>
-        <w:t>In order to find the best possible weights for the function, I used the genetic algorithm. The genetic algorithm can be represented with the following equation.</w:t>
+        <w:t xml:space="preserve">Thanks to Alpha-Beta pruning, I </w:t>
+      </w:r>
+      <w:proofErr w:type="gramStart"/>
+      <w:r>
+        <w:rPr>
+          <w:rFonts w:ascii="Times New Roman" w:hAnsi="Times New Roman" w:cs="Times New Roman"/>
+        </w:rPr>
+        <w:t>am able to</w:t>
+      </w:r>
+      <w:proofErr w:type="gramEnd"/>
+      <w:r>
+        <w:rPr>
+          <w:rFonts w:ascii="Times New Roman" w:hAnsi="Times New Roman" w:cs="Times New Roman"/>
+        </w:rPr>
+        <w:t xml:space="preserve"> run the minimax algorithm at a depth of 7.</w:t>
+      </w:r>
+    </w:p>
+    <w:p>
+      <w:pPr>
+        <w:spacing w:line="240" w:lineRule="auto"/>
+        <w:rPr>
+          <w:rFonts w:ascii="Times New Roman" w:hAnsi="Times New Roman" w:cs="Times New Roman"/>
+        </w:rPr>
+      </w:pPr>
+      <w:proofErr w:type="gramStart"/>
+      <w:r>
+        <w:rPr>
+          <w:rFonts w:ascii="Times New Roman" w:hAnsi="Times New Roman" w:cs="Times New Roman"/>
+        </w:rPr>
+        <w:t>In order to</w:t>
+      </w:r>
+      <w:proofErr w:type="gramEnd"/>
+      <w:r>
+        <w:rPr>
+          <w:rFonts w:ascii="Times New Roman" w:hAnsi="Times New Roman" w:cs="Times New Roman"/>
+        </w:rPr>
+        <w:t xml:space="preserve"> find the best possible weights for the function, I used the genetic algorithm. The genetic algorithm can be represented with the following equation.</w:t>
       </w:r>
     </w:p>
     <w:p>
@@ -2358,6 +2779,7 @@
             <w:rPr>
               <w:rFonts w:ascii="Cambria Math" w:hAnsi="Cambria Math" w:cs="Times New Roman"/>
             </w:rPr>
+            <w:lastRenderedPageBreak/>
             <m:t>W=</m:t>
           </m:r>
           <m:nary>
@@ -2457,14 +2879,7 @@
             <w:rPr>
               <w:rFonts w:ascii="Cambria Math" w:eastAsiaTheme="minorEastAsia" w:hAnsi="Cambria Math" w:cs="Times New Roman"/>
             </w:rPr>
-            <w:lastRenderedPageBreak/>
-            <m:t>W</m:t>
-          </m:r>
-          <m:r>
-            <w:rPr>
-              <w:rFonts w:ascii="Cambria Math" w:eastAsiaTheme="minorEastAsia" w:hAnsi="Cambria Math" w:cs="Times New Roman"/>
-            </w:rPr>
-            <m:t>∈</m:t>
+            <m:t>W∈</m:t>
           </m:r>
           <m:sSup>
             <m:sSupPr>
@@ -2542,7 +2957,21 @@
         <w:rPr>
           <w:rFonts w:ascii="Times New Roman" w:eastAsiaTheme="minorEastAsia" w:hAnsi="Times New Roman" w:cs="Times New Roman"/>
         </w:rPr>
-        <w:t>Initialization: A population 32 bots was created with random weights.</w:t>
+        <w:t xml:space="preserve">Initialization: A </w:t>
+      </w:r>
+      <w:proofErr w:type="gramStart"/>
+      <w:r>
+        <w:rPr>
+          <w:rFonts w:ascii="Times New Roman" w:eastAsiaTheme="minorEastAsia" w:hAnsi="Times New Roman" w:cs="Times New Roman"/>
+        </w:rPr>
+        <w:t>population</w:t>
+      </w:r>
+      <w:proofErr w:type="gramEnd"/>
+      <w:r>
+        <w:rPr>
+          <w:rFonts w:ascii="Times New Roman" w:eastAsiaTheme="minorEastAsia" w:hAnsi="Times New Roman" w:cs="Times New Roman"/>
+        </w:rPr>
+        <w:t xml:space="preserve"> 32 bots was created with random weights.</w:t>
       </w:r>
     </w:p>
     <w:p>
@@ -2561,7 +2990,21 @@
         <w:rPr>
           <w:rFonts w:ascii="Times New Roman" w:eastAsiaTheme="minorEastAsia" w:hAnsi="Times New Roman" w:cs="Times New Roman"/>
         </w:rPr>
-        <w:t>Evaluation: Each both plays 5 games against random opponents from the population. The fitness score of each bot was totaled, with 1 point for winning a game, 0.5 points for drawing a game, and 0 points for losing a game.</w:t>
+        <w:t xml:space="preserve">Evaluation: </w:t>
+      </w:r>
+      <w:proofErr w:type="gramStart"/>
+      <w:r>
+        <w:rPr>
+          <w:rFonts w:ascii="Times New Roman" w:eastAsiaTheme="minorEastAsia" w:hAnsi="Times New Roman" w:cs="Times New Roman"/>
+        </w:rPr>
+        <w:t>Each both</w:t>
+      </w:r>
+      <w:proofErr w:type="gramEnd"/>
+      <w:r>
+        <w:rPr>
+          <w:rFonts w:ascii="Times New Roman" w:eastAsiaTheme="minorEastAsia" w:hAnsi="Times New Roman" w:cs="Times New Roman"/>
+        </w:rPr>
+        <w:t xml:space="preserve"> plays 5 games against random opponents from the population. The fitness score of each bot was totaled, with 1 point for winning a game, 0.5 points for drawing a game, and 0 points for losing a game.</w:t>
       </w:r>
     </w:p>
     <w:p>
@@ -2599,7 +3042,33 @@
         <w:rPr>
           <w:rFonts w:ascii="Times New Roman" w:eastAsiaTheme="minorEastAsia" w:hAnsi="Times New Roman" w:cs="Times New Roman"/>
         </w:rPr>
-        <w:t xml:space="preserve">Mutation: The selected boys were cloned. These clones then undergo mutation, where a random noise factor </w:t>
+        <w:t xml:space="preserve">Mutation: The selected </w:t>
+      </w:r>
+      <w:proofErr w:type="gramStart"/>
+      <w:r>
+        <w:rPr>
+          <w:rFonts w:ascii="Times New Roman" w:eastAsiaTheme="minorEastAsia" w:hAnsi="Times New Roman" w:cs="Times New Roman"/>
+        </w:rPr>
+        <w:t>bo</w:t>
+      </w:r>
+      <w:r>
+        <w:rPr>
+          <w:rFonts w:ascii="Times New Roman" w:eastAsiaTheme="minorEastAsia" w:hAnsi="Times New Roman" w:cs="Times New Roman"/>
+        </w:rPr>
+        <w:t>t</w:t>
+      </w:r>
+      <w:r>
+        <w:rPr>
+          <w:rFonts w:ascii="Times New Roman" w:eastAsiaTheme="minorEastAsia" w:hAnsi="Times New Roman" w:cs="Times New Roman"/>
+        </w:rPr>
+        <w:t>s</w:t>
+      </w:r>
+      <w:proofErr w:type="gramEnd"/>
+      <w:r>
+        <w:rPr>
+          <w:rFonts w:ascii="Times New Roman" w:eastAsiaTheme="minorEastAsia" w:hAnsi="Times New Roman" w:cs="Times New Roman"/>
+        </w:rPr>
+        <w:t xml:space="preserve"> were cloned. These clones then undergo mutation, where a random noise factor </w:t>
       </w:r>
       <m:oMath>
         <m:r>
@@ -2660,21 +3129,21 @@
         <w:rPr>
           <w:rFonts w:ascii="Times New Roman" w:eastAsiaTheme="minorEastAsia" w:hAnsi="Times New Roman" w:cs="Times New Roman"/>
         </w:rPr>
-        <w:t>The heavy lifting during the genetic algorithm portion of the code was done by the multiprocessing library in python. This library allows the python script to utilize all 16 cores on my CPU. This reduced the genetic algorithm run time from an estimated 4 days to approximately 8 hours.</w:t>
-      </w:r>
-    </w:p>
-    <w:p>
-      <w:pPr>
-        <w:spacing w:line="240" w:lineRule="auto"/>
-        <w:rPr>
-          <w:rFonts w:ascii="Times New Roman" w:eastAsiaTheme="minorEastAsia" w:hAnsi="Times New Roman" w:cs="Times New Roman"/>
-        </w:rPr>
-      </w:pPr>
-      <w:r>
-        <w:rPr>
-          <w:rFonts w:ascii="Times New Roman" w:eastAsiaTheme="minorEastAsia" w:hAnsi="Times New Roman" w:cs="Times New Roman"/>
-        </w:rPr>
-        <w:t>INSERT CODE HERE</w:t>
+        <w:t xml:space="preserve">The heavy lifting during the genetic algorithm portion of the code was done by the multiprocessing library in python. This library allows the python script to utilize all 16 cores on my CPU. This reduced the genetic algorithm </w:t>
+      </w:r>
+      <w:proofErr w:type="gramStart"/>
+      <w:r>
+        <w:rPr>
+          <w:rFonts w:ascii="Times New Roman" w:eastAsiaTheme="minorEastAsia" w:hAnsi="Times New Roman" w:cs="Times New Roman"/>
+        </w:rPr>
+        <w:t>run</w:t>
+      </w:r>
+      <w:proofErr w:type="gramEnd"/>
+      <w:r>
+        <w:rPr>
+          <w:rFonts w:ascii="Times New Roman" w:eastAsiaTheme="minorEastAsia" w:hAnsi="Times New Roman" w:cs="Times New Roman"/>
+        </w:rPr>
+        <w:t xml:space="preserve"> time from an estimated 4 days to approximately 8 hours.</w:t>
       </w:r>
     </w:p>
     <w:p>
@@ -2697,37 +3166,6 @@
           <w:bCs/>
         </w:rPr>
         <w:t>Results and Interpretation</w:t>
-      </w:r>
-      <w:r>
-        <w:rPr>
-          <w:rFonts w:ascii="Times New Roman" w:hAnsi="Times New Roman" w:cs="Times New Roman"/>
-        </w:rPr>
-        <w:br/>
-        <w:t>Show the optimal solutions (in single objective) or trade-off curve (in multi-objectives); verify</w:t>
-      </w:r>
-      <w:r>
-        <w:rPr>
-          <w:rFonts w:ascii="Times New Roman" w:hAnsi="Times New Roman" w:cs="Times New Roman"/>
-        </w:rPr>
-        <w:t xml:space="preserve"> </w:t>
-      </w:r>
-      <w:r>
-        <w:rPr>
-          <w:rFonts w:ascii="Times New Roman" w:hAnsi="Times New Roman" w:cs="Times New Roman"/>
-        </w:rPr>
-        <w:t>the</w:t>
-      </w:r>
-      <w:r>
-        <w:rPr>
-          <w:rFonts w:ascii="Times New Roman" w:hAnsi="Times New Roman" w:cs="Times New Roman"/>
-        </w:rPr>
-        <w:t xml:space="preserve"> </w:t>
-      </w:r>
-      <w:r>
-        <w:rPr>
-          <w:rFonts w:ascii="Times New Roman" w:hAnsi="Times New Roman" w:cs="Times New Roman"/>
-        </w:rPr>
-        <w:t>solutions and interpret to engineering problems.</w:t>
       </w:r>
     </w:p>
     <w:p>
@@ -3688,6 +4126,227 @@
         </w:rPr>
         <w:t xml:space="preserve"> Generation with a perfect win rate. </w:t>
       </w:r>
+      <w:r>
+        <w:rPr>
+          <w:rFonts w:ascii="Times New Roman" w:hAnsi="Times New Roman" w:cs="Times New Roman"/>
+        </w:rPr>
+        <w:t>The resulting weights (W</w:t>
+      </w:r>
+      <w:proofErr w:type="gramStart"/>
+      <w:r>
+        <w:rPr>
+          <w:rFonts w:ascii="Times New Roman" w:hAnsi="Times New Roman" w:cs="Times New Roman"/>
+        </w:rPr>
+        <w:t>=[</w:t>
+      </w:r>
+      <w:proofErr w:type="gramEnd"/>
+      <w:r>
+        <w:rPr>
+          <w:rFonts w:ascii="Times New Roman" w:hAnsi="Times New Roman" w:cs="Times New Roman"/>
+        </w:rPr>
+        <w:t xml:space="preserve">3,100,1,8,29]) provide an interesting insight </w:t>
+      </w:r>
+      <w:proofErr w:type="gramStart"/>
+      <w:r>
+        <w:rPr>
+          <w:rFonts w:ascii="Times New Roman" w:hAnsi="Times New Roman" w:cs="Times New Roman"/>
+        </w:rPr>
+        <w:t>to</w:t>
+      </w:r>
+      <w:proofErr w:type="gramEnd"/>
+      <w:r>
+        <w:rPr>
+          <w:rFonts w:ascii="Times New Roman" w:hAnsi="Times New Roman" w:cs="Times New Roman"/>
+        </w:rPr>
+        <w:t xml:space="preserve"> how to best play connect 4. The optimization from the genetic algorithm assigned a significantly higher value to blocking an opponent than to creating </w:t>
+      </w:r>
+      <w:proofErr w:type="gramStart"/>
+      <w:r>
+        <w:rPr>
+          <w:rFonts w:ascii="Times New Roman" w:hAnsi="Times New Roman" w:cs="Times New Roman"/>
+        </w:rPr>
+        <w:t>a 3 tiles</w:t>
+      </w:r>
+      <w:proofErr w:type="gramEnd"/>
+      <w:r>
+        <w:rPr>
+          <w:rFonts w:ascii="Times New Roman" w:hAnsi="Times New Roman" w:cs="Times New Roman"/>
+        </w:rPr>
+        <w:t xml:space="preserve"> in a row of their own. This confirms that avoiding a loss is much more important than just going blindly for a win.</w:t>
+      </w:r>
+    </w:p>
+    <w:p>
+      <w:pPr>
+        <w:spacing w:line="240" w:lineRule="auto"/>
+        <w:rPr>
+          <w:rFonts w:ascii="Times New Roman" w:hAnsi="Times New Roman" w:cs="Times New Roman"/>
+        </w:rPr>
+      </w:pPr>
+      <w:r>
+        <w:rPr>
+          <w:rFonts w:ascii="Times New Roman" w:hAnsi="Times New Roman" w:cs="Times New Roman"/>
+        </w:rPr>
+        <w:t xml:space="preserve">Interestingly, the model favored getting 2 tiles in a row over 3. </w:t>
+      </w:r>
+      <w:r>
+        <w:rPr>
+          <w:rFonts w:ascii="Times New Roman" w:hAnsi="Times New Roman" w:cs="Times New Roman"/>
+        </w:rPr>
+        <w:t xml:space="preserve">This is likely because having more 2 tiles in a row offers much more options more quickly than 3 tiles in a row. In a situation </w:t>
+      </w:r>
+      <w:r>
+        <w:rPr>
+          <w:rFonts w:ascii="Times New Roman" w:hAnsi="Times New Roman" w:cs="Times New Roman"/>
+        </w:rPr>
+        <w:lastRenderedPageBreak/>
+        <w:t xml:space="preserve">where the model has many 2 in a </w:t>
+      </w:r>
+      <w:proofErr w:type="gramStart"/>
+      <w:r>
+        <w:rPr>
+          <w:rFonts w:ascii="Times New Roman" w:hAnsi="Times New Roman" w:cs="Times New Roman"/>
+        </w:rPr>
+        <w:t>rows</w:t>
+      </w:r>
+      <w:proofErr w:type="gramEnd"/>
+      <w:r>
+        <w:rPr>
+          <w:rFonts w:ascii="Times New Roman" w:hAnsi="Times New Roman" w:cs="Times New Roman"/>
+        </w:rPr>
+        <w:t>, the opponent can’t block everything. The center control remains low and constant. This is insightful because, although the center is the most important column to control, block opponents and creating opportunities for oneself is much more important.</w:t>
+      </w:r>
+    </w:p>
+    <w:p>
+      <w:pPr>
+        <w:spacing w:line="240" w:lineRule="auto"/>
+        <w:rPr>
+          <w:rFonts w:ascii="Times New Roman" w:hAnsi="Times New Roman" w:cs="Times New Roman"/>
+        </w:rPr>
+      </w:pPr>
+      <w:r>
+        <w:rPr>
+          <w:rFonts w:ascii="Times New Roman" w:hAnsi="Times New Roman" w:cs="Times New Roman"/>
+        </w:rPr>
+        <w:t>To verify the solution, the optimized weights are hard coded into the final program. This final program was tested against a random agent at a reduced depth of 5 (as opposed to the depth of 7 used when playing a person), the program had a win rate of 100%</w:t>
+      </w:r>
+      <w:r>
+        <w:rPr>
+          <w:rFonts w:ascii="Times New Roman" w:hAnsi="Times New Roman" w:cs="Times New Roman"/>
+        </w:rPr>
+        <w:t xml:space="preserve">. </w:t>
+      </w:r>
+      <w:r>
+        <w:rPr>
+          <w:rFonts w:ascii="Times New Roman" w:hAnsi="Times New Roman" w:cs="Times New Roman"/>
+        </w:rPr>
+        <w:t xml:space="preserve">When the program was tested against a “greedy” agent, that goes for instant gratification (depth of 1), it also had a </w:t>
+      </w:r>
+      <w:proofErr w:type="gramStart"/>
+      <w:r>
+        <w:rPr>
+          <w:rFonts w:ascii="Times New Roman" w:hAnsi="Times New Roman" w:cs="Times New Roman"/>
+        </w:rPr>
+        <w:t>100% win</w:t>
+      </w:r>
+      <w:proofErr w:type="gramEnd"/>
+      <w:r>
+        <w:rPr>
+          <w:rFonts w:ascii="Times New Roman" w:hAnsi="Times New Roman" w:cs="Times New Roman"/>
+        </w:rPr>
+        <w:t xml:space="preserve"> rate. To further verify, the model played against </w:t>
+      </w:r>
+      <w:r>
+        <w:rPr>
+          <w:rFonts w:ascii="Times New Roman" w:hAnsi="Times New Roman" w:cs="Times New Roman"/>
+        </w:rPr>
+        <w:t>20</w:t>
+      </w:r>
+      <w:r>
+        <w:rPr>
+          <w:rFonts w:ascii="Times New Roman" w:hAnsi="Times New Roman" w:cs="Times New Roman"/>
+        </w:rPr>
+        <w:t xml:space="preserve"> real people, winning </w:t>
+      </w:r>
+      <w:r>
+        <w:rPr>
+          <w:rFonts w:ascii="Times New Roman" w:hAnsi="Times New Roman" w:cs="Times New Roman"/>
+        </w:rPr>
+        <w:t>20</w:t>
+      </w:r>
+      <w:r>
+        <w:rPr>
+          <w:rFonts w:ascii="Times New Roman" w:hAnsi="Times New Roman" w:cs="Times New Roman"/>
+        </w:rPr>
+        <w:t>/</w:t>
+      </w:r>
+      <w:r>
+        <w:rPr>
+          <w:rFonts w:ascii="Times New Roman" w:hAnsi="Times New Roman" w:cs="Times New Roman"/>
+        </w:rPr>
+        <w:t>20</w:t>
+      </w:r>
+      <w:r>
+        <w:rPr>
+          <w:rFonts w:ascii="Times New Roman" w:hAnsi="Times New Roman" w:cs="Times New Roman"/>
+        </w:rPr>
+        <w:t xml:space="preserve"> games.</w:t>
+      </w:r>
+    </w:p>
+    <w:p>
+      <w:pPr>
+        <w:spacing w:line="240" w:lineRule="auto"/>
+        <w:rPr>
+          <w:rFonts w:ascii="Times New Roman" w:hAnsi="Times New Roman" w:cs="Times New Roman"/>
+        </w:rPr>
+      </w:pPr>
+      <w:r>
+        <w:rPr>
+          <w:rFonts w:ascii="Times New Roman" w:hAnsi="Times New Roman" w:cs="Times New Roman"/>
+        </w:rPr>
+        <w:t xml:space="preserve">In the future this can be further optimized. The results can be improved by </w:t>
+      </w:r>
+      <w:r>
+        <w:rPr>
+          <w:rFonts w:ascii="Times New Roman" w:hAnsi="Times New Roman" w:cs="Times New Roman"/>
+        </w:rPr>
+        <w:t xml:space="preserve">more generations in the Genetic Algorithm and increasing the number of games each model plays during the Genetic Algorithm training. Additionally, the model can be improved by implementing more measures in the heuristic function. Things such as, assigning weights to each column, not just the middle, implementing a weight that would prevent the model from making a “dead-end” 3 pieces in a row, would greatly benefit the model, allowing it a more complete “vision” of the game. </w:t>
+      </w:r>
+    </w:p>
+    <w:p>
+      <w:pPr>
+        <w:spacing w:line="240" w:lineRule="auto"/>
+        <w:rPr>
+          <w:rFonts w:ascii="Times New Roman" w:hAnsi="Times New Roman" w:cs="Times New Roman"/>
+        </w:rPr>
+      </w:pPr>
+      <w:r>
+        <w:rPr>
+          <w:rFonts w:ascii="Times New Roman" w:hAnsi="Times New Roman" w:cs="Times New Roman"/>
+        </w:rPr>
+        <w:t>Suboptimal performance is noted in this model. Although the model remains undefeated against normal people, I think a person who is thinking more than 7 moves ahead, outside of the model’s maximum depth, would be able to win. Additionally, playing against models that use the solved map of connect 4, this model either loses or draws. Usually, it loses. This is evidence of the fact that this model still has room for improvement. Also, when playing people, although it never lost, the model sometimes chose not to go in a slot that would connect 4 in a row, and instead go somewhere else, passing up the opportunity to instantly win.</w:t>
+      </w:r>
+    </w:p>
+    <w:p>
+      <w:pPr>
+        <w:spacing w:line="240" w:lineRule="auto"/>
+        <w:rPr>
+          <w:rFonts w:ascii="Times New Roman" w:hAnsi="Times New Roman" w:cs="Times New Roman"/>
+        </w:rPr>
+      </w:pPr>
+      <w:proofErr w:type="gramStart"/>
+      <w:r>
+        <w:rPr>
+          <w:rFonts w:ascii="Times New Roman" w:hAnsi="Times New Roman" w:cs="Times New Roman"/>
+        </w:rPr>
+        <w:t>A further</w:t>
+      </w:r>
+      <w:proofErr w:type="gramEnd"/>
+      <w:r>
+        <w:rPr>
+          <w:rFonts w:ascii="Times New Roman" w:hAnsi="Times New Roman" w:cs="Times New Roman"/>
+        </w:rPr>
+        <w:t xml:space="preserve"> optimization could be implemented to speed up the Alpha-Beta pruning. This process could be sped up by beginning the search in the center column (typically the most valuable column to go in), which would allow it to prune other branches much quicker. Additionally, allowing the model to “remember” it’s Alpha-Beta tuning from the previous turn (typically called a transposition table) would speed up the model’s execution in game. </w:t>
+      </w:r>
     </w:p>
     <w:p>
       <w:pPr>
@@ -3710,12 +4369,247 @@
         </w:rPr>
         <w:t>Conclusion</w:t>
       </w:r>
-      <w:r>
-        <w:rPr>
-          <w:rFonts w:ascii="Times New Roman" w:hAnsi="Times New Roman" w:cs="Times New Roman"/>
-        </w:rPr>
-        <w:br/>
-        <w:t>(Submit final report and codes in final submission)</w:t>
+    </w:p>
+    <w:p>
+      <w:pPr>
+        <w:spacing w:line="240" w:lineRule="auto"/>
+        <w:rPr>
+          <w:rFonts w:ascii="Times New Roman" w:hAnsi="Times New Roman" w:cs="Times New Roman"/>
+        </w:rPr>
+      </w:pPr>
+      <w:r>
+        <w:rPr>
+          <w:rFonts w:ascii="Times New Roman" w:hAnsi="Times New Roman" w:cs="Times New Roman"/>
+        </w:rPr>
+        <w:t>This project successfully applied engineering optimization techniques to solve a Zero-Sum game. By formulating Connect 4 as a heuristic formula, I was able to implement a Minimax solver capable of playing the game better than any human. Additionally, by applying the Genetic Algorithm, I was able to automate the tuning of the decision variables in the heuristic function.</w:t>
+      </w:r>
+    </w:p>
+    <w:p>
+      <w:pPr>
+        <w:spacing w:line="240" w:lineRule="auto"/>
+        <w:rPr>
+          <w:rFonts w:ascii="Times New Roman" w:hAnsi="Times New Roman" w:cs="Times New Roman"/>
+        </w:rPr>
+      </w:pPr>
+      <w:r>
+        <w:rPr>
+          <w:rFonts w:ascii="Times New Roman" w:hAnsi="Times New Roman" w:cs="Times New Roman"/>
+        </w:rPr>
+        <w:t xml:space="preserve">From this project, I have learned that in Connect 4, the value of defense greatly outweighs the importance of offense. The algorithm discovered that an optimal strategy was to build </w:t>
+      </w:r>
+      <w:r>
+        <w:rPr>
+          <w:rFonts w:ascii="Times New Roman" w:hAnsi="Times New Roman" w:cs="Times New Roman"/>
+        </w:rPr>
+        <w:t>as many pieces of 2 in a row as possible</w:t>
+      </w:r>
+      <w:r>
+        <w:rPr>
+          <w:rFonts w:ascii="Times New Roman" w:hAnsi="Times New Roman" w:cs="Times New Roman"/>
+        </w:rPr>
+        <w:t xml:space="preserve">, while defending from opponents’ threats. This strategy proved much better than other aggressive strategies that appeared during the Genetic Algorithm training phase. The final </w:t>
+      </w:r>
+      <w:proofErr w:type="gramStart"/>
+      <w:r>
+        <w:rPr>
+          <w:rFonts w:ascii="Times New Roman" w:hAnsi="Times New Roman" w:cs="Times New Roman"/>
+        </w:rPr>
+        <w:t>deliverable</w:t>
+      </w:r>
+      <w:proofErr w:type="gramEnd"/>
+      <w:r>
+        <w:rPr>
+          <w:rFonts w:ascii="Times New Roman" w:hAnsi="Times New Roman" w:cs="Times New Roman"/>
+        </w:rPr>
+        <w:t xml:space="preserve"> is a Python-based application with a GUI that implements these optimized weights. Additionally, I have attached the files for the Genetic Algorithm training, and the play against different agents.</w:t>
+      </w:r>
+      <w:r>
+        <w:rPr>
+          <w:rFonts w:ascii="Times New Roman" w:hAnsi="Times New Roman" w:cs="Times New Roman"/>
+        </w:rPr>
+        <w:br w:type="page"/>
+      </w:r>
+    </w:p>
+    <w:p>
+      <w:pPr>
+        <w:spacing w:line="240" w:lineRule="auto"/>
+        <w:rPr>
+          <w:rFonts w:ascii="Times New Roman" w:hAnsi="Times New Roman" w:cs="Times New Roman"/>
+        </w:rPr>
+      </w:pPr>
+      <w:r>
+        <w:rPr>
+          <w:rFonts w:ascii="Times New Roman" w:hAnsi="Times New Roman" w:cs="Times New Roman"/>
+          <w:b/>
+          <w:bCs/>
+        </w:rPr>
+        <w:lastRenderedPageBreak/>
+        <w:t>References</w:t>
+      </w:r>
+    </w:p>
+    <w:p>
+      <w:pPr>
+        <w:spacing w:line="240" w:lineRule="auto"/>
+        <w:rPr>
+          <w:rFonts w:ascii="Times New Roman" w:hAnsi="Times New Roman" w:cs="Times New Roman"/>
+        </w:rPr>
+      </w:pPr>
+      <w:r>
+        <w:rPr>
+          <w:rFonts w:ascii="Times New Roman" w:hAnsi="Times New Roman" w:cs="Times New Roman"/>
+        </w:rPr>
+        <w:t>[1]</w:t>
+      </w:r>
+      <w:r>
+        <w:t xml:space="preserve"> </w:t>
+      </w:r>
+      <w:r>
+        <w:rPr>
+          <w:rFonts w:ascii="Times New Roman" w:hAnsi="Times New Roman" w:cs="Times New Roman"/>
+        </w:rPr>
+        <w:t xml:space="preserve">Allis, V. (1988, October). A knowledge-based approach of Connect-Four the game is solved: White wins. </w:t>
+      </w:r>
+      <w:hyperlink r:id="rId6" w:history="1">
+        <w:r>
+          <w:rPr>
+            <w:rStyle w:val="Hyperlink"/>
+            <w:rFonts w:ascii="Times New Roman" w:hAnsi="Times New Roman" w:cs="Times New Roman"/>
+          </w:rPr>
+          <w:t>https://tromp.github.io/c4/connect4_thesis.pdf</w:t>
+        </w:r>
+      </w:hyperlink>
+    </w:p>
+    <w:p>
+      <w:pPr>
+        <w:spacing w:line="240" w:lineRule="auto"/>
+        <w:rPr>
+          <w:rFonts w:ascii="Times New Roman" w:hAnsi="Times New Roman" w:cs="Times New Roman"/>
+        </w:rPr>
+      </w:pPr>
+      <w:r>
+        <w:rPr>
+          <w:rFonts w:ascii="Times New Roman" w:hAnsi="Times New Roman" w:cs="Times New Roman"/>
+        </w:rPr>
+        <w:t xml:space="preserve">[2] </w:t>
+      </w:r>
+      <w:r>
+        <w:rPr>
+          <w:rFonts w:ascii="Times New Roman" w:hAnsi="Times New Roman" w:cs="Times New Roman"/>
+        </w:rPr>
+        <w:t xml:space="preserve">MIT. (n.d.). Introduction solvability </w:t>
+      </w:r>
+      <w:proofErr w:type="gramStart"/>
+      <w:r>
+        <w:rPr>
+          <w:rFonts w:ascii="Times New Roman" w:hAnsi="Times New Roman" w:cs="Times New Roman"/>
+        </w:rPr>
+        <w:t>rules computer solution implementation</w:t>
+      </w:r>
+      <w:proofErr w:type="gramEnd"/>
+      <w:r>
+        <w:rPr>
+          <w:rFonts w:ascii="Times New Roman" w:hAnsi="Times New Roman" w:cs="Times New Roman"/>
+        </w:rPr>
+        <w:t xml:space="preserve"> </w:t>
+      </w:r>
+      <w:proofErr w:type="gramStart"/>
+      <w:r>
+        <w:rPr>
+          <w:rFonts w:ascii="Times New Roman" w:hAnsi="Times New Roman" w:cs="Times New Roman"/>
+        </w:rPr>
+        <w:t>connect</w:t>
+      </w:r>
+      <w:proofErr w:type="gramEnd"/>
+      <w:r>
+        <w:rPr>
+          <w:rFonts w:ascii="Times New Roman" w:hAnsi="Times New Roman" w:cs="Times New Roman"/>
+        </w:rPr>
+        <w:t xml:space="preserve"> four. </w:t>
+      </w:r>
+      <w:hyperlink r:id="rId7" w:history="1">
+        <w:r>
+          <w:rPr>
+            <w:rStyle w:val="Hyperlink"/>
+            <w:rFonts w:ascii="Times New Roman" w:hAnsi="Times New Roman" w:cs="Times New Roman"/>
+          </w:rPr>
+          <w:t>https://web.mit.edu/sp.268/www/2010/connectFourSlides.pdf</w:t>
+        </w:r>
+      </w:hyperlink>
+    </w:p>
+    <w:p>
+      <w:pPr>
+        <w:rPr>
+          <w:rFonts w:ascii="Times New Roman" w:hAnsi="Times New Roman" w:cs="Times New Roman"/>
+        </w:rPr>
+      </w:pPr>
+      <w:r>
+        <w:rPr>
+          <w:rFonts w:ascii="Times New Roman" w:hAnsi="Times New Roman" w:cs="Times New Roman"/>
+        </w:rPr>
+        <w:t xml:space="preserve">[3] </w:t>
+      </w:r>
+      <w:r>
+        <w:rPr>
+          <w:rFonts w:ascii="Times New Roman" w:hAnsi="Times New Roman" w:cs="Times New Roman"/>
+        </w:rPr>
+        <w:t xml:space="preserve">Shannon, C. E. (1988). Programming a computer for playing chess. Computer Chess Compendium, 2–13. https://doi.org/10.1007/978-1-4757-1968-0_1 </w:t>
+      </w:r>
+    </w:p>
+    <w:p>
+      <w:pPr>
+        <w:rPr>
+          <w:rFonts w:ascii="Times New Roman" w:hAnsi="Times New Roman" w:cs="Times New Roman"/>
+        </w:rPr>
+      </w:pPr>
+      <w:r>
+        <w:rPr>
+          <w:rFonts w:ascii="Times New Roman" w:hAnsi="Times New Roman" w:cs="Times New Roman"/>
+        </w:rPr>
+        <w:t xml:space="preserve">[4] </w:t>
+      </w:r>
+      <w:r>
+        <w:rPr>
+          <w:rFonts w:ascii="Times New Roman" w:hAnsi="Times New Roman" w:cs="Times New Roman"/>
+        </w:rPr>
+        <w:t xml:space="preserve">Knuth, D. E., &amp; Moore, R. W. (1975). An analysis of alpha-beta pruning. Artificial Intelligence, 6(4), 293–326. https://doi.org/10.1016/0004-3702(75)90019-3 </w:t>
+      </w:r>
+      <w:r>
+        <w:rPr>
+          <w:rFonts w:ascii="Times New Roman" w:hAnsi="Times New Roman" w:cs="Times New Roman"/>
+        </w:rPr>
+        <w:br w:type="page"/>
+      </w:r>
+    </w:p>
+    <w:p>
+      <w:pPr>
+        <w:spacing w:line="240" w:lineRule="auto"/>
+        <w:rPr>
+          <w:rFonts w:ascii="Times New Roman" w:hAnsi="Times New Roman" w:cs="Times New Roman"/>
+          <w:b/>
+          <w:bCs/>
+        </w:rPr>
+      </w:pPr>
+      <w:r>
+        <w:rPr>
+          <w:rFonts w:ascii="Times New Roman" w:hAnsi="Times New Roman" w:cs="Times New Roman"/>
+          <w:b/>
+          <w:bCs/>
+        </w:rPr>
+        <w:lastRenderedPageBreak/>
+        <w:t>Code</w:t>
+      </w:r>
+    </w:p>
+    <w:p>
+      <w:pPr>
+        <w:rPr>
+          <w:rFonts w:ascii="Times New Roman" w:hAnsi="Times New Roman" w:cs="Times New Roman"/>
+        </w:rPr>
+      </w:pPr>
+      <w:r>
+        <w:rPr>
+          <w:rFonts w:ascii="Times New Roman" w:hAnsi="Times New Roman" w:cs="Times New Roman"/>
+        </w:rPr>
+        <w:t>The final code is attached to the submission, not included in this document.</w:t>
       </w:r>
     </w:p>
     <w:sectPr>
@@ -4428,6 +5322,7 @@
   <w:style w:type="character" w:default="1" w:styleId="DefaultParagraphFont">
     <w:name w:val="Default Paragraph Font"/>
     <w:uiPriority w:val="1"/>
+    <w:semiHidden/>
     <w:unhideWhenUsed/>
   </w:style>
   <w:style w:type="table" w:default="1" w:styleId="TableNormal">
@@ -4770,6 +5665,29 @@
       </w:tblBorders>
     </w:tblPr>
   </w:style>
+  <w:style w:type="character" w:styleId="Hyperlink">
+    <w:name w:val="Hyperlink"/>
+    <w:basedOn w:val="DefaultParagraphFont"/>
+    <w:uiPriority w:val="99"/>
+    <w:unhideWhenUsed/>
+    <w:rsid w:val="00253185"/>
+    <w:rPr>
+      <w:color w:val="467886" w:themeColor="hyperlink"/>
+      <w:u w:val="single"/>
+    </w:rPr>
+  </w:style>
+  <w:style w:type="character" w:styleId="UnresolvedMention">
+    <w:name w:val="Unresolved Mention"/>
+    <w:basedOn w:val="DefaultParagraphFont"/>
+    <w:uiPriority w:val="99"/>
+    <w:semiHidden/>
+    <w:unhideWhenUsed/>
+    <w:rsid w:val="00253185"/>
+    <w:rPr>
+      <w:color w:val="605E5C"/>
+      <w:shd w:val="clear" w:color="auto" w:fill="E1DFDD"/>
+    </w:rPr>
+  </w:style>
 </w:styles>
 </file>
 

</xml_diff>